<commit_message>
Update Healthcare Sector Sleuthing Report.docx
</commit_message>
<xml_diff>
--- a/Healthcare Sector Sleuthing Report.docx
+++ b/Healthcare Sector Sleuthing Report.docx
@@ -239,25 +239,7 @@
         <w:rPr>
           <w:rFonts w:ascii="Times New Roman" w:hAnsi="Times New Roman" w:cs="Times New Roman"/>
         </w:rPr>
-        <w:t xml:space="preserve">Number of </w:t>
-      </w:r>
-      <w:r>
-        <w:rPr>
-          <w:rFonts w:ascii="Times New Roman" w:hAnsi="Times New Roman" w:cs="Times New Roman"/>
-        </w:rPr>
-        <w:t>Row</w:t>
-      </w:r>
-      <w:r>
-        <w:rPr>
-          <w:rFonts w:ascii="Times New Roman" w:hAnsi="Times New Roman" w:cs="Times New Roman"/>
-        </w:rPr>
-        <w:t>s</w:t>
-      </w:r>
-      <w:r>
-        <w:rPr>
-          <w:rFonts w:ascii="Times New Roman" w:hAnsi="Times New Roman" w:cs="Times New Roman"/>
-        </w:rPr>
-        <w:t xml:space="preserve">: </w:t>
+        <w:t xml:space="preserve">Number of Rows: </w:t>
       </w:r>
       <w:r>
         <w:rPr>
@@ -311,13 +293,7 @@
         <w:rPr>
           <w:rFonts w:ascii="Times New Roman" w:hAnsi="Times New Roman" w:cs="Times New Roman"/>
         </w:rPr>
-        <w:t xml:space="preserve">Number of </w:t>
-      </w:r>
-      <w:r>
-        <w:rPr>
-          <w:rFonts w:ascii="Times New Roman" w:hAnsi="Times New Roman" w:cs="Times New Roman"/>
-        </w:rPr>
-        <w:t>Duplicate Values</w:t>
+        <w:t>Number of Duplicate Values</w:t>
       </w:r>
       <w:r>
         <w:rPr>
@@ -464,23 +440,7 @@
           <w:sz w:val="22"/>
           <w:szCs w:val="22"/>
         </w:rPr>
-        <w:t>set Column header (</w:t>
-      </w:r>
-      <w:r>
-        <w:rPr>
-          <w:rFonts w:ascii="Times New Roman" w:hAnsi="Times New Roman" w:cs="Times New Roman"/>
-          <w:sz w:val="22"/>
-          <w:szCs w:val="22"/>
-        </w:rPr>
-        <w:t>H</w:t>
-      </w:r>
-      <w:r>
-        <w:rPr>
-          <w:rFonts w:ascii="Times New Roman" w:hAnsi="Times New Roman" w:cs="Times New Roman"/>
-          <w:sz w:val="22"/>
-          <w:szCs w:val="22"/>
-        </w:rPr>
-        <w:t xml:space="preserve">ospital Name, Country Name, Global Ranking, Hospital Size, Visibility, Rich Files, Scholarship Scores)   </w:t>
+        <w:t xml:space="preserve">set Column header (Hospital Name, Country Name, Global Ranking, Hospital Size, Visibility, Rich Files, Scholarship Scores)   </w:t>
       </w:r>
     </w:p>
     <w:p>
@@ -504,15 +464,7 @@
           <w:sz w:val="22"/>
           <w:szCs w:val="22"/>
         </w:rPr>
-        <w:t>Renaming all columns in the above dataset</w:t>
-      </w:r>
-      <w:r>
-        <w:rPr>
-          <w:rFonts w:ascii="Times New Roman" w:hAnsi="Times New Roman" w:cs="Times New Roman"/>
-          <w:sz w:val="22"/>
-          <w:szCs w:val="22"/>
-        </w:rPr>
-        <w:t xml:space="preserve"> </w:t>
+        <w:t xml:space="preserve">Renaming all columns in the above dataset </w:t>
       </w:r>
     </w:p>
     <w:p>
@@ -576,31 +528,7 @@
           <w:sz w:val="22"/>
           <w:szCs w:val="22"/>
         </w:rPr>
-        <w:t>Hospital</w:t>
-      </w:r>
-      <w:r>
-        <w:rPr>
-          <w:rFonts w:ascii="Times New Roman" w:hAnsi="Times New Roman" w:cs="Times New Roman"/>
-          <w:sz w:val="22"/>
-          <w:szCs w:val="22"/>
-        </w:rPr>
-        <w:t>_</w:t>
-      </w:r>
-      <w:r>
-        <w:rPr>
-          <w:rFonts w:ascii="Times New Roman" w:hAnsi="Times New Roman" w:cs="Times New Roman"/>
-          <w:sz w:val="22"/>
-          <w:szCs w:val="22"/>
-        </w:rPr>
-        <w:t>Name</w:t>
-      </w:r>
-      <w:r>
-        <w:rPr>
-          <w:rFonts w:ascii="Times New Roman" w:hAnsi="Times New Roman" w:cs="Times New Roman"/>
-          <w:sz w:val="22"/>
-          <w:szCs w:val="22"/>
-        </w:rPr>
-        <w:t xml:space="preserve"> (After) </w:t>
+        <w:t xml:space="preserve">Hospital_Name (After) </w:t>
       </w:r>
     </w:p>
     <w:p>
@@ -632,79 +560,39 @@
           <w:sz w:val="22"/>
           <w:szCs w:val="22"/>
         </w:rPr>
-        <w:t xml:space="preserve"> </w:t>
-      </w:r>
-      <w:r>
-        <w:rPr>
-          <w:rFonts w:ascii="Times New Roman" w:hAnsi="Times New Roman" w:cs="Times New Roman"/>
-          <w:sz w:val="22"/>
-          <w:szCs w:val="22"/>
-        </w:rPr>
-        <w:t>(Before):</w:t>
-      </w:r>
-      <w:r>
-        <w:rPr>
-          <w:rFonts w:ascii="Times New Roman" w:hAnsi="Times New Roman" w:cs="Times New Roman"/>
-          <w:sz w:val="22"/>
-          <w:szCs w:val="22"/>
-        </w:rPr>
-        <w:tab/>
-      </w:r>
-      <w:r>
-        <w:rPr>
-          <w:rFonts w:ascii="Times New Roman" w:hAnsi="Times New Roman" w:cs="Times New Roman"/>
-          <w:sz w:val="22"/>
-          <w:szCs w:val="22"/>
-        </w:rPr>
-        <w:tab/>
-      </w:r>
-      <w:r>
-        <w:rPr>
-          <w:rFonts w:ascii="Times New Roman" w:hAnsi="Times New Roman" w:cs="Times New Roman"/>
-          <w:sz w:val="22"/>
-          <w:szCs w:val="22"/>
-        </w:rPr>
-        <w:tab/>
-      </w:r>
-      <w:r>
-        <w:rPr>
-          <w:rFonts w:ascii="Times New Roman" w:hAnsi="Times New Roman" w:cs="Times New Roman"/>
-          <w:sz w:val="22"/>
-          <w:szCs w:val="22"/>
-        </w:rPr>
-        <w:t>Country</w:t>
-      </w:r>
-      <w:r>
-        <w:rPr>
-          <w:rFonts w:ascii="Times New Roman" w:hAnsi="Times New Roman" w:cs="Times New Roman"/>
-          <w:sz w:val="22"/>
-          <w:szCs w:val="22"/>
-        </w:rPr>
-        <w:t>_</w:t>
-      </w:r>
-      <w:r>
-        <w:rPr>
-          <w:rFonts w:ascii="Times New Roman" w:hAnsi="Times New Roman" w:cs="Times New Roman"/>
-          <w:sz w:val="22"/>
-          <w:szCs w:val="22"/>
-        </w:rPr>
-        <w:t>Name</w:t>
-      </w:r>
-      <w:r>
-        <w:rPr>
-          <w:rFonts w:ascii="Times New Roman" w:hAnsi="Times New Roman" w:cs="Times New Roman"/>
-          <w:sz w:val="22"/>
-          <w:szCs w:val="22"/>
-        </w:rPr>
-        <w:t xml:space="preserve"> </w:t>
-      </w:r>
-      <w:r>
-        <w:rPr>
-          <w:rFonts w:ascii="Times New Roman" w:hAnsi="Times New Roman" w:cs="Times New Roman"/>
-          <w:sz w:val="22"/>
-          <w:szCs w:val="22"/>
-        </w:rPr>
-        <w:t>(After)</w:t>
+        <w:t xml:space="preserve"> (Before):</w:t>
+      </w:r>
+      <w:r>
+        <w:rPr>
+          <w:rFonts w:ascii="Times New Roman" w:hAnsi="Times New Roman" w:cs="Times New Roman"/>
+          <w:sz w:val="22"/>
+          <w:szCs w:val="22"/>
+        </w:rPr>
+        <w:tab/>
+      </w:r>
+      <w:r>
+        <w:rPr>
+          <w:rFonts w:ascii="Times New Roman" w:hAnsi="Times New Roman" w:cs="Times New Roman"/>
+          <w:sz w:val="22"/>
+          <w:szCs w:val="22"/>
+        </w:rPr>
+        <w:tab/>
+      </w:r>
+      <w:r>
+        <w:rPr>
+          <w:rFonts w:ascii="Times New Roman" w:hAnsi="Times New Roman" w:cs="Times New Roman"/>
+          <w:sz w:val="22"/>
+          <w:szCs w:val="22"/>
+        </w:rPr>
+        <w:tab/>
+      </w:r>
+      <w:r>
+        <w:rPr>
+          <w:rFonts w:ascii="Times New Roman" w:hAnsi="Times New Roman" w:cs="Times New Roman"/>
+          <w:sz w:val="22"/>
+          <w:szCs w:val="22"/>
+        </w:rPr>
+        <w:t>Country_Name (After)</w:t>
       </w:r>
     </w:p>
     <w:p>
@@ -736,79 +624,39 @@
           <w:sz w:val="22"/>
           <w:szCs w:val="22"/>
         </w:rPr>
-        <w:t xml:space="preserve"> </w:t>
-      </w:r>
-      <w:r>
-        <w:rPr>
-          <w:rFonts w:ascii="Times New Roman" w:hAnsi="Times New Roman" w:cs="Times New Roman"/>
-          <w:sz w:val="22"/>
-          <w:szCs w:val="22"/>
-        </w:rPr>
-        <w:t>(Before):</w:t>
-      </w:r>
-      <w:r>
-        <w:rPr>
-          <w:rFonts w:ascii="Times New Roman" w:hAnsi="Times New Roman" w:cs="Times New Roman"/>
-          <w:sz w:val="22"/>
-          <w:szCs w:val="22"/>
-        </w:rPr>
-        <w:tab/>
-      </w:r>
-      <w:r>
-        <w:rPr>
-          <w:rFonts w:ascii="Times New Roman" w:hAnsi="Times New Roman" w:cs="Times New Roman"/>
-          <w:sz w:val="22"/>
-          <w:szCs w:val="22"/>
-        </w:rPr>
-        <w:tab/>
-      </w:r>
-      <w:r>
-        <w:rPr>
-          <w:rFonts w:ascii="Times New Roman" w:hAnsi="Times New Roman" w:cs="Times New Roman"/>
-          <w:sz w:val="22"/>
-          <w:szCs w:val="22"/>
-        </w:rPr>
-        <w:tab/>
-      </w:r>
-      <w:r>
-        <w:rPr>
-          <w:rFonts w:ascii="Times New Roman" w:hAnsi="Times New Roman" w:cs="Times New Roman"/>
-          <w:sz w:val="22"/>
-          <w:szCs w:val="22"/>
-        </w:rPr>
-        <w:t>Global</w:t>
-      </w:r>
-      <w:r>
-        <w:rPr>
-          <w:rFonts w:ascii="Times New Roman" w:hAnsi="Times New Roman" w:cs="Times New Roman"/>
-          <w:sz w:val="22"/>
-          <w:szCs w:val="22"/>
-        </w:rPr>
-        <w:t>_</w:t>
-      </w:r>
-      <w:r>
-        <w:rPr>
-          <w:rFonts w:ascii="Times New Roman" w:hAnsi="Times New Roman" w:cs="Times New Roman"/>
-          <w:sz w:val="22"/>
-          <w:szCs w:val="22"/>
-        </w:rPr>
-        <w:t>Ranking</w:t>
-      </w:r>
-      <w:r>
-        <w:rPr>
-          <w:rFonts w:ascii="Times New Roman" w:hAnsi="Times New Roman" w:cs="Times New Roman"/>
-          <w:sz w:val="22"/>
-          <w:szCs w:val="22"/>
-        </w:rPr>
-        <w:t xml:space="preserve"> </w:t>
-      </w:r>
-      <w:r>
-        <w:rPr>
-          <w:rFonts w:ascii="Times New Roman" w:hAnsi="Times New Roman" w:cs="Times New Roman"/>
-          <w:sz w:val="22"/>
-          <w:szCs w:val="22"/>
-        </w:rPr>
-        <w:t>(After)</w:t>
+        <w:t xml:space="preserve"> (Before):</w:t>
+      </w:r>
+      <w:r>
+        <w:rPr>
+          <w:rFonts w:ascii="Times New Roman" w:hAnsi="Times New Roman" w:cs="Times New Roman"/>
+          <w:sz w:val="22"/>
+          <w:szCs w:val="22"/>
+        </w:rPr>
+        <w:tab/>
+      </w:r>
+      <w:r>
+        <w:rPr>
+          <w:rFonts w:ascii="Times New Roman" w:hAnsi="Times New Roman" w:cs="Times New Roman"/>
+          <w:sz w:val="22"/>
+          <w:szCs w:val="22"/>
+        </w:rPr>
+        <w:tab/>
+      </w:r>
+      <w:r>
+        <w:rPr>
+          <w:rFonts w:ascii="Times New Roman" w:hAnsi="Times New Roman" w:cs="Times New Roman"/>
+          <w:sz w:val="22"/>
+          <w:szCs w:val="22"/>
+        </w:rPr>
+        <w:tab/>
+      </w:r>
+      <w:r>
+        <w:rPr>
+          <w:rFonts w:ascii="Times New Roman" w:hAnsi="Times New Roman" w:cs="Times New Roman"/>
+          <w:sz w:val="22"/>
+          <w:szCs w:val="22"/>
+        </w:rPr>
+        <w:t>Global_Ranking (After)</w:t>
       </w:r>
     </w:p>
     <w:p>
@@ -840,15 +688,7 @@
           <w:sz w:val="22"/>
           <w:szCs w:val="22"/>
         </w:rPr>
-        <w:t xml:space="preserve"> </w:t>
-      </w:r>
-      <w:r>
-        <w:rPr>
-          <w:rFonts w:ascii="Times New Roman" w:hAnsi="Times New Roman" w:cs="Times New Roman"/>
-          <w:sz w:val="22"/>
-          <w:szCs w:val="22"/>
-        </w:rPr>
-        <w:t>(Before):</w:t>
+        <w:t xml:space="preserve"> (Before):</w:t>
       </w:r>
       <w:r>
         <w:rPr>
@@ -888,15 +728,7 @@
           <w:sz w:val="22"/>
           <w:szCs w:val="22"/>
         </w:rPr>
-        <w:t xml:space="preserve"> </w:t>
-      </w:r>
-      <w:r>
-        <w:rPr>
-          <w:rFonts w:ascii="Times New Roman" w:hAnsi="Times New Roman" w:cs="Times New Roman"/>
-          <w:sz w:val="22"/>
-          <w:szCs w:val="22"/>
-        </w:rPr>
-        <w:t>(After)</w:t>
+        <w:t xml:space="preserve"> (After)</w:t>
       </w:r>
     </w:p>
     <w:p>
@@ -928,15 +760,7 @@
           <w:sz w:val="22"/>
           <w:szCs w:val="22"/>
         </w:rPr>
-        <w:t xml:space="preserve"> </w:t>
-      </w:r>
-      <w:r>
-        <w:rPr>
-          <w:rFonts w:ascii="Times New Roman" w:hAnsi="Times New Roman" w:cs="Times New Roman"/>
-          <w:sz w:val="22"/>
-          <w:szCs w:val="22"/>
-        </w:rPr>
-        <w:t>(Before):</w:t>
+        <w:t xml:space="preserve"> (Before):</w:t>
       </w:r>
       <w:r>
         <w:rPr>
@@ -984,15 +808,7 @@
           <w:sz w:val="22"/>
           <w:szCs w:val="22"/>
         </w:rPr>
-        <w:t xml:space="preserve"> </w:t>
-      </w:r>
-      <w:r>
-        <w:rPr>
-          <w:rFonts w:ascii="Times New Roman" w:hAnsi="Times New Roman" w:cs="Times New Roman"/>
-          <w:sz w:val="22"/>
-          <w:szCs w:val="22"/>
-        </w:rPr>
-        <w:t>(After)</w:t>
+        <w:t xml:space="preserve"> (After)</w:t>
       </w:r>
       <w:r>
         <w:rPr>
@@ -1032,15 +848,7 @@
           <w:sz w:val="22"/>
           <w:szCs w:val="22"/>
         </w:rPr>
-        <w:t xml:space="preserve"> </w:t>
-      </w:r>
-      <w:r>
-        <w:rPr>
-          <w:rFonts w:ascii="Times New Roman" w:hAnsi="Times New Roman" w:cs="Times New Roman"/>
-          <w:sz w:val="22"/>
-          <w:szCs w:val="22"/>
-        </w:rPr>
-        <w:t>(Before):</w:t>
+        <w:t xml:space="preserve"> (Before):</w:t>
       </w:r>
       <w:r>
         <w:rPr>
@@ -1120,15 +928,7 @@
           <w:sz w:val="22"/>
           <w:szCs w:val="22"/>
         </w:rPr>
-        <w:t xml:space="preserve"> </w:t>
-      </w:r>
-      <w:r>
-        <w:rPr>
-          <w:rFonts w:ascii="Times New Roman" w:hAnsi="Times New Roman" w:cs="Times New Roman"/>
-          <w:sz w:val="22"/>
-          <w:szCs w:val="22"/>
-        </w:rPr>
-        <w:t>(Before):</w:t>
+        <w:t xml:space="preserve"> (Before):</w:t>
       </w:r>
       <w:r>
         <w:rPr>
@@ -1153,15 +953,7 @@
           <w:szCs w:val="22"/>
         </w:rPr>
         <w:tab/>
-        <w:t xml:space="preserve">Education_Support_Score (%) </w:t>
-      </w:r>
-      <w:r>
-        <w:rPr>
-          <w:rFonts w:ascii="Times New Roman" w:hAnsi="Times New Roman" w:cs="Times New Roman"/>
-          <w:sz w:val="22"/>
-          <w:szCs w:val="22"/>
-        </w:rPr>
-        <w:t>(After)</w:t>
+        <w:t>Education_Support_Score (%) (After)</w:t>
       </w:r>
     </w:p>
     <w:p>
@@ -1248,7 +1040,7 @@
           <w:szCs w:val="22"/>
           <w:u w:val="single"/>
         </w:rPr>
-        <w:t>https://github.com/AanDevAnalyst/Data_Cleaning/tree/main</w:t>
+        <w:t>https://github.com/AanDevAnalyst/Data_Cleaning_2/tree/main</w:t>
       </w:r>
     </w:p>
     <w:sectPr>

</xml_diff>